<commit_message>
Initial Push for Bin2BCD
</commit_message>
<xml_diff>
--- a/StudyPlan.docx
+++ b/StudyPlan.docx
@@ -142,11 +142,15 @@
           <w:ilvl w:val="0"/>
           <w:numId w:val="2"/>
         </w:numPr>
+        <w:rPr>
+          <w:color w:val="00B050"/>
+        </w:rPr>
       </w:pPr>
       <w:hyperlink r:id="rId8" w:tgtFrame="_blank" w:history="1">
         <w:r>
           <w:rPr>
             <w:rStyle w:val="Hyperlink"/>
+            <w:color w:val="00B050"/>
           </w:rPr>
           <w:t>Implicants in K-Map</w:t>
         </w:r>
@@ -159,11 +163,15 @@
           <w:ilvl w:val="0"/>
           <w:numId w:val="2"/>
         </w:numPr>
+        <w:rPr>
+          <w:color w:val="00B050"/>
+        </w:rPr>
       </w:pPr>
       <w:hyperlink r:id="rId9" w:tgtFrame="_blank" w:history="1">
         <w:r>
           <w:rPr>
             <w:rStyle w:val="Hyperlink"/>
+            <w:color w:val="00B050"/>
           </w:rPr>
           <w:t>Quine-McCluskey Method (Tabular Method)</w:t>
         </w:r>
@@ -176,11 +184,15 @@
           <w:ilvl w:val="0"/>
           <w:numId w:val="2"/>
         </w:numPr>
+        <w:rPr>
+          <w:color w:val="00B050"/>
+        </w:rPr>
       </w:pPr>
       <w:hyperlink r:id="rId10" w:tgtFrame="_blank" w:history="1">
         <w:r>
           <w:rPr>
             <w:rStyle w:val="Hyperlink"/>
+            <w:color w:val="00B050"/>
           </w:rPr>
           <w:t>Variable Entrant Map (VEM)</w:t>
         </w:r>
@@ -193,6 +205,9 @@
           <w:ilvl w:val="0"/>
           <w:numId w:val="2"/>
         </w:numPr>
+        <w:rPr>
+          <w:color w:val="00B050"/>
+        </w:rPr>
       </w:pPr>
       <w:hyperlink r:id="rId11" w:tgtFrame="_blank" w:history="1">
         <w:r>
@@ -229,6 +244,9 @@
           <w:ilvl w:val="0"/>
           <w:numId w:val="2"/>
         </w:numPr>
+        <w:rPr>
+          <w:color w:val="00B050"/>
+        </w:rPr>
       </w:pPr>
       <w:r>
         <w:rPr>
@@ -248,13 +266,13 @@
         <w:rPr>
           <w:color w:val="00B050"/>
         </w:rPr>
-        <w:t xml:space="preserve"> converter </w:t>
-      </w:r>
-      <w:r>
-        <w:t xml:space="preserve">&amp; </w:t>
-      </w:r>
-      <w:r>
-        <w:t>Excess-3 Addition Module</w:t>
+        <w:t xml:space="preserve"> converter &amp; </w:t>
+      </w:r>
+      <w:r>
+        <w:rPr>
+          <w:color w:val="00B050"/>
+        </w:rPr>
+        <w:t>Excess-3 Module</w:t>
       </w:r>
     </w:p>
     <w:p/>

</xml_diff>